<commit_message>
client build sk component
</commit_message>
<xml_diff>
--- a/api/api-doc.docx
+++ b/api/api-doc.docx
@@ -2073,17 +2073,55 @@
           <w:sz w:val="28"/>
           <w:szCs w:val="28"/>
         </w:rPr>
-        <w:t>=</w:t>
-      </w:r>
-      <w:r>
-        <w:rPr>
-          <w:rFonts w:ascii="Arial" w:hAnsi="Arial" w:cs="Arial"/>
-          <w:b/>
-          <w:bCs/>
-          <w:sz w:val="28"/>
-          <w:szCs w:val="28"/>
-        </w:rPr>
-        <w:t>admin</w:t>
+        <w:t xml:space="preserve">=admin </w:t>
+      </w:r>
+      <w:r>
+        <w:rPr>
+          <w:rFonts w:ascii="Arial" w:hAnsi="Arial" w:cs="Arial"/>
+          <w:sz w:val="28"/>
+          <w:szCs w:val="28"/>
+        </w:rPr>
+        <w:t>thay đổi quyền admin (</w:t>
+      </w:r>
+      <w:r>
+        <w:rPr>
+          <w:rFonts w:ascii="Arial" w:hAnsi="Arial" w:cs="Arial"/>
+          <w:sz w:val="28"/>
+          <w:szCs w:val="28"/>
+        </w:rPr>
+        <w:t>quyền admin bị đảo ngược, quyền đăng nhập luôn true)</w:t>
+      </w:r>
+    </w:p>
+    <w:p>
+      <w:pPr>
+        <w:pStyle w:val="ListParagraph"/>
+        <w:numPr>
+          <w:ilvl w:val="0"/>
+          <w:numId w:val="3"/>
+        </w:numPr>
+        <w:rPr>
+          <w:rFonts w:ascii="Arial" w:hAnsi="Arial" w:cs="Arial"/>
+          <w:sz w:val="28"/>
+          <w:szCs w:val="28"/>
+        </w:rPr>
+      </w:pPr>
+      <w:r>
+        <w:rPr>
+          <w:rFonts w:ascii="Arial" w:hAnsi="Arial" w:cs="Arial"/>
+          <w:sz w:val="28"/>
+          <w:szCs w:val="28"/>
+        </w:rPr>
+        <w:t xml:space="preserve">Trả về </w:t>
+      </w:r>
+      <w:r>
+        <w:rPr>
+          <w:rFonts w:ascii="Arial" w:hAnsi="Arial" w:cs="Arial"/>
+          <w:b/>
+          <w:bCs/>
+          <w:sz w:val="28"/>
+          <w:szCs w:val="28"/>
+        </w:rPr>
+        <w:t>user</w:t>
       </w:r>
       <w:r>
         <w:rPr>
@@ -2101,64 +2139,6 @@
           <w:sz w:val="28"/>
           <w:szCs w:val="28"/>
         </w:rPr>
-        <w:t>thay đổi quyền admin (</w:t>
-      </w:r>
-      <w:r>
-        <w:rPr>
-          <w:rFonts w:ascii="Arial" w:hAnsi="Arial" w:cs="Arial"/>
-          <w:sz w:val="28"/>
-          <w:szCs w:val="28"/>
-        </w:rPr>
-        <w:t>quyền admin bị đảo ngược, quyền đăng nhập luôn true)</w:t>
-      </w:r>
-    </w:p>
-    <w:p>
-      <w:pPr>
-        <w:pStyle w:val="ListParagraph"/>
-        <w:numPr>
-          <w:ilvl w:val="0"/>
-          <w:numId w:val="3"/>
-        </w:numPr>
-        <w:rPr>
-          <w:rFonts w:ascii="Arial" w:hAnsi="Arial" w:cs="Arial"/>
-          <w:sz w:val="28"/>
-          <w:szCs w:val="28"/>
-        </w:rPr>
-      </w:pPr>
-      <w:r>
-        <w:rPr>
-          <w:rFonts w:ascii="Arial" w:hAnsi="Arial" w:cs="Arial"/>
-          <w:sz w:val="28"/>
-          <w:szCs w:val="28"/>
-        </w:rPr>
-        <w:t xml:space="preserve">Trả về </w:t>
-      </w:r>
-      <w:r>
-        <w:rPr>
-          <w:rFonts w:ascii="Arial" w:hAnsi="Arial" w:cs="Arial"/>
-          <w:b/>
-          <w:bCs/>
-          <w:sz w:val="28"/>
-          <w:szCs w:val="28"/>
-        </w:rPr>
-        <w:t>user</w:t>
-      </w:r>
-      <w:r>
-        <w:rPr>
-          <w:rFonts w:ascii="Arial" w:hAnsi="Arial" w:cs="Arial"/>
-          <w:b/>
-          <w:bCs/>
-          <w:sz w:val="28"/>
-          <w:szCs w:val="28"/>
-        </w:rPr>
-        <w:t xml:space="preserve"> </w:t>
-      </w:r>
-      <w:r>
-        <w:rPr>
-          <w:rFonts w:ascii="Arial" w:hAnsi="Arial" w:cs="Arial"/>
-          <w:sz w:val="28"/>
-          <w:szCs w:val="28"/>
-        </w:rPr>
         <w:t>chứa thông tin sau update của người dùng nếu không có lỗi</w:t>
       </w:r>
     </w:p>
@@ -2500,27 +2480,17 @@
           <w:sz w:val="28"/>
           <w:szCs w:val="28"/>
         </w:rPr>
-        <w:t xml:space="preserve">Yêu cầu đăng nhập, </w:t>
-      </w:r>
-      <w:r>
-        <w:rPr>
-          <w:rFonts w:ascii="Arial" w:hAnsi="Arial" w:cs="Arial"/>
-          <w:b/>
-          <w:bCs/>
-          <w:sz w:val="28"/>
-          <w:szCs w:val="28"/>
-        </w:rPr>
-        <w:t>quyền admin</w:t>
-      </w:r>
-      <w:r>
-        <w:rPr>
-          <w:rFonts w:ascii="Arial" w:hAnsi="Arial" w:cs="Arial"/>
-          <w:b/>
-          <w:bCs/>
-          <w:sz w:val="28"/>
-          <w:szCs w:val="28"/>
-        </w:rPr>
-        <w:t xml:space="preserve"> – cần fix lại</w:t>
+        <w:t>Yêu cầu đăng nhập,</w:t>
+      </w:r>
+      <w:r>
+        <w:rPr>
+          <w:rFonts w:ascii="Arial" w:hAnsi="Arial" w:cs="Arial"/>
+          <w:b/>
+          <w:bCs/>
+          <w:sz w:val="28"/>
+          <w:szCs w:val="28"/>
+        </w:rPr>
+        <w:t xml:space="preserve"> cần fix lại</w:t>
       </w:r>
     </w:p>
     <w:p>
@@ -3195,6 +3165,7 @@
       <w:r>
         <w:rPr>
           <w:rFonts w:ascii="Arial" w:hAnsi="Arial" w:cs="Arial"/>
+          <w:noProof/>
           <w:sz w:val="28"/>
           <w:szCs w:val="28"/>
         </w:rPr>

</xml_diff>